<commit_message>
Court Location Question to be added to the defendant response generated pdf
</commit_message>
<xml_diff>
--- a/docker/docmosis/templates/CV-UNS-HRN-ENG-01114.docx
+++ b/docker/docmosis/templates/CV-UNS-HRN-ENG-01114.docx
@@ -7625,9 +7625,438 @@
         <w:rPr>
           <w:rFonts w:ascii="GDSTransportWebsite" w:hAnsi="GDSTransportWebsite"/>
           <w:color w:val="0A0A0A"/>
+        </w:rPr>
+      </w:pPr>
+    </w:p>
+    <w:p>
+      <w:pPr>
+        <w:pBdr>
+          <w:bottom w:val="single" w:sz="4" w:space="1" w:color="auto"/>
+        </w:pBdr>
+        <w:spacing w:before="120" w:after="120"/>
+        <w:rPr>
+          <w:rFonts w:ascii="GDSTransportWebsite" w:hAnsi="GDSTransportWebsite"/>
+          <w:color w:val="0A0A0A"/>
+          <w:sz w:val="36"/>
+          <w:szCs w:val="36"/>
+        </w:rPr>
+      </w:pPr>
+      <w:r>
+        <w:rPr>
+          <w:rFonts w:ascii="GDSTransportWebsite" w:hAnsi="GDSTransportWebsite"/>
+          <w:color w:val="0A0A0A"/>
+          <w:sz w:val="36"/>
+          <w:szCs w:val="36"/>
+        </w:rPr>
+        <w:t>Court location code</w:t>
+      </w:r>
+    </w:p>
+    <w:tbl>
+      <w:tblPr>
+        <w:tblStyle w:val="TableGrid"/>
+        <w:tblW w:w="10060" w:type="dxa"/>
+        <w:tblInd w:w="-5" w:type="dxa"/>
+        <w:tblBorders>
+          <w:top w:val="none" w:sz="0" w:space="0" w:color="auto"/>
+          <w:left w:val="none" w:sz="0" w:space="0" w:color="auto"/>
+          <w:bottom w:val="none" w:sz="0" w:space="0" w:color="auto"/>
+          <w:right w:val="none" w:sz="0" w:space="0" w:color="auto"/>
+          <w:insideH w:val="none" w:sz="0" w:space="0" w:color="auto"/>
+          <w:insideV w:val="none" w:sz="0" w:space="0" w:color="auto"/>
+        </w:tblBorders>
+        <w:tblLayout w:type="fixed"/>
+        <w:tblLook w:val="04A0" w:firstRow="1" w:lastRow="0" w:firstColumn="1" w:lastColumn="0" w:noHBand="0" w:noVBand="1"/>
+      </w:tblPr>
+      <w:tblGrid>
+        <w:gridCol w:w="3542"/>
+        <w:gridCol w:w="6518"/>
+      </w:tblGrid>
+      <w:tr>
+        <w:trPr>
+          <w:trHeight w:val="680"/>
+        </w:trPr>
+        <w:tc>
+          <w:tcPr>
+            <w:tcW w:w="3542" w:type="dxa"/>
+          </w:tcPr>
+          <w:p>
+            <w:pPr>
+              <w:pStyle w:val="NormalWeb"/>
+              <w:spacing w:before="40" w:beforeAutospacing="0" w:after="40" w:afterAutospacing="0"/>
+              <w:rPr>
+                <w:rFonts w:ascii="GDSTransportWebsite" w:hAnsi="GDSTransportWebsite"/>
+                <w:b/>
+                <w:bCs/>
+                <w:color w:val="0A0A0A"/>
+                <w:shd w:val="clear" w:color="auto" w:fill="FFFFFF"/>
+              </w:rPr>
+            </w:pPr>
+            <w:r>
+              <w:rPr>
+                <w:rFonts w:ascii="GDSTransportWebsite" w:hAnsi="GDSTransportWebsite"/>
+                <w:b/>
+                <w:bCs/>
+                <w:color w:val="0A0A0A"/>
+                <w:shd w:val="clear" w:color="auto" w:fill="FFFFFF"/>
+              </w:rPr>
+              <w:t>Do you want to ask for the hearing to be held at a specific court?</w:t>
+            </w:r>
+          </w:p>
+          <w:p>
+            <w:pPr>
+              <w:pStyle w:val="NormalWeb"/>
+              <w:spacing w:before="40" w:beforeAutospacing="0" w:after="40" w:afterAutospacing="0"/>
+            </w:pPr>
+          </w:p>
+        </w:tc>
+        <w:tc>
+          <w:tcPr>
+            <w:tcW w:w="6518" w:type="dxa"/>
+          </w:tcPr>
+          <w:p>
+            <w:pPr>
+              <w:spacing w:before="40" w:after="40"/>
+              <w:rPr>
+                <w:rFonts w:ascii="Arial" w:hAnsi="Arial" w:cs="Arial"/>
+                <w:sz w:val="22"/>
+                <w:szCs w:val="22"/>
+              </w:rPr>
+            </w:pPr>
+            <w:r>
+              <w:rPr>
+                <w:rFonts w:ascii="GDSTransportWebsite" w:hAnsi="GDSTransportWebsite"/>
+                <w:color w:val="0A0A0A"/>
+              </w:rPr>
+              <w:t>&lt;&lt;</w:t>
+            </w:r>
+            <w:proofErr w:type="spellStart"/>
+            <w:r>
+              <w:rPr>
+                <w:rFonts w:ascii="GDSTransportWebsite" w:hAnsi="GDSTransportWebsite"/>
+                <w:color w:val="0A0A0A"/>
+              </w:rPr>
+              <w:t>requestedCourt.requestHearingAtSpecificCourt</w:t>
+            </w:r>
+            <w:proofErr w:type="spellEnd"/>
+            <w:r>
+              <w:rPr>
+                <w:rFonts w:ascii="GDSTransportWebsite" w:hAnsi="GDSTransportWebsite"/>
+                <w:color w:val="0A0A0A"/>
+              </w:rPr>
+              <w:t>&gt;&gt;</w:t>
+            </w:r>
+          </w:p>
+        </w:tc>
+      </w:tr>
+    </w:tbl>
+    <w:p>
+      <w:pPr>
+        <w:spacing w:before="120" w:after="120"/>
+        <w:rPr>
+          <w:rFonts w:ascii="GDSTransportWebsite" w:hAnsi="GDSTransportWebsite"/>
+          <w:color w:val="0A0A0A"/>
           <w:shd w:val="clear" w:color="auto" w:fill="FFFFFF"/>
         </w:rPr>
       </w:pPr>
+      <w:r>
+        <w:rPr>
+          <w:rFonts w:ascii="GDSTransportWebsite" w:hAnsi="GDSTransportWebsite"/>
+          <w:color w:val="0A0A0A"/>
+          <w:shd w:val="clear" w:color="auto" w:fill="FFFFFF"/>
+        </w:rPr>
+        <w:t>&lt;&lt;cs</w:t>
+      </w:r>
+      <w:proofErr w:type="gramStart"/>
+      <w:r>
+        <w:rPr>
+          <w:rFonts w:ascii="GDSTransportWebsite" w:hAnsi="GDSTransportWebsite"/>
+          <w:color w:val="0A0A0A"/>
+          <w:shd w:val="clear" w:color="auto" w:fill="FFFFFF"/>
+        </w:rPr>
+        <w:t>_{</w:t>
+      </w:r>
+      <w:r>
+        <w:rPr>
+          <w:rFonts w:ascii="GDSTransportWebsite" w:hAnsi="GDSTransportWebsite"/>
+          <w:color w:val="0A0A0A"/>
+        </w:rPr>
+        <w:t xml:space="preserve"> </w:t>
+      </w:r>
+      <w:proofErr w:type="spellStart"/>
+      <w:r>
+        <w:rPr>
+          <w:rFonts w:ascii="GDSTransportWebsite" w:hAnsi="GDSTransportWebsite"/>
+          <w:color w:val="0A0A0A"/>
+        </w:rPr>
+        <w:t>requestedCourt.requestHearingAtSpecificCourt</w:t>
+      </w:r>
+      <w:proofErr w:type="spellEnd"/>
+      <w:proofErr w:type="gramEnd"/>
+      <w:r>
+        <w:rPr>
+          <w:rFonts w:ascii="GDSTransportWebsite" w:hAnsi="GDSTransportWebsite"/>
+          <w:color w:val="0A0A0A"/>
+          <w:shd w:val="clear" w:color="auto" w:fill="FFFFFF"/>
+        </w:rPr>
+        <w:t xml:space="preserve"> </w:t>
+      </w:r>
+      <w:r>
+        <w:rPr>
+          <w:rFonts w:ascii="GDSTransportWebsite" w:hAnsi="GDSTransportWebsite"/>
+          <w:color w:val="0A0A0A"/>
+          <w:shd w:val="clear" w:color="auto" w:fill="FFFFFF"/>
+        </w:rPr>
+        <w:t>='Yes'}&gt;&gt;</w:t>
+      </w:r>
+    </w:p>
+    <w:p>
+      <w:pPr>
+        <w:spacing w:before="120" w:after="120"/>
+        <w:rPr>
+          <w:rFonts w:ascii="GDSTransportWebsite" w:hAnsi="GDSTransportWebsite"/>
+          <w:color w:val="0A0A0A"/>
+          <w:shd w:val="clear" w:color="auto" w:fill="FFFFFF"/>
+        </w:rPr>
+      </w:pPr>
+    </w:p>
+    <w:tbl>
+      <w:tblPr>
+        <w:tblStyle w:val="TableGrid"/>
+        <w:tblW w:w="10065" w:type="dxa"/>
+        <w:tblInd w:w="-5" w:type="dxa"/>
+        <w:tblLayout w:type="fixed"/>
+        <w:tblLook w:val="04A0" w:firstRow="1" w:lastRow="0" w:firstColumn="1" w:lastColumn="0" w:noHBand="0" w:noVBand="1"/>
+      </w:tblPr>
+      <w:tblGrid>
+        <w:gridCol w:w="3544"/>
+        <w:gridCol w:w="6521"/>
+      </w:tblGrid>
+      <w:tr>
+        <w:trPr>
+          <w:trHeight w:val="680"/>
+        </w:trPr>
+        <w:tc>
+          <w:tcPr>
+            <w:tcW w:w="3544" w:type="dxa"/>
+            <w:tcBorders>
+              <w:top w:val="nil"/>
+              <w:left w:val="nil"/>
+              <w:bottom w:val="nil"/>
+              <w:right w:val="nil"/>
+            </w:tcBorders>
+            <w:hideMark/>
+          </w:tcPr>
+          <w:p>
+            <w:pPr>
+              <w:pStyle w:val="NormalWeb"/>
+              <w:spacing w:before="40" w:beforeAutospacing="0" w:after="40" w:afterAutospacing="0"/>
+              <w:rPr>
+                <w:rFonts w:ascii="GDSTransportWebsite" w:hAnsi="GDSTransportWebsite"/>
+                <w:b/>
+                <w:bCs/>
+                <w:color w:val="0A0A0A"/>
+                <w:shd w:val="clear" w:color="auto" w:fill="FFFFFF"/>
+              </w:rPr>
+            </w:pPr>
+            <w:r>
+              <w:rPr>
+                <w:rFonts w:ascii="GDSTransportWebsite" w:hAnsi="GDSTransportWebsite"/>
+                <w:b/>
+                <w:bCs/>
+                <w:color w:val="0A0A0A"/>
+                <w:shd w:val="clear" w:color="auto" w:fill="FFFFFF"/>
+              </w:rPr>
+              <w:t>Code for prefer court</w:t>
+            </w:r>
+          </w:p>
+        </w:tc>
+        <w:tc>
+          <w:tcPr>
+            <w:tcW w:w="6521" w:type="dxa"/>
+            <w:tcBorders>
+              <w:top w:val="nil"/>
+              <w:left w:val="nil"/>
+              <w:bottom w:val="nil"/>
+              <w:right w:val="nil"/>
+            </w:tcBorders>
+            <w:hideMark/>
+          </w:tcPr>
+          <w:p>
+            <w:pPr>
+              <w:spacing w:before="40" w:after="40"/>
+              <w:rPr>
+                <w:rFonts w:ascii="GDSTransportWebsite" w:hAnsi="GDSTransportWebsite"/>
+                <w:color w:val="0A0A0A"/>
+              </w:rPr>
+            </w:pPr>
+            <w:r>
+              <w:rPr>
+                <w:rFonts w:ascii="GDSTransportWebsite" w:hAnsi="GDSTransportWebsite"/>
+                <w:color w:val="0A0A0A"/>
+              </w:rPr>
+              <w:t xml:space="preserve">&lt;&lt; </w:t>
+            </w:r>
+            <w:proofErr w:type="spellStart"/>
+            <w:r>
+              <w:rPr>
+                <w:rFonts w:ascii="GDSTransportWebsite" w:hAnsi="GDSTransportWebsite"/>
+                <w:color w:val="0A0A0A"/>
+              </w:rPr>
+              <w:t>requestedCourt.responseCourtCode</w:t>
+            </w:r>
+            <w:proofErr w:type="spellEnd"/>
+            <w:r>
+              <w:rPr>
+                <w:rFonts w:ascii="GDSTransportWebsite" w:hAnsi="GDSTransportWebsite"/>
+                <w:color w:val="0A0A0A"/>
+              </w:rPr>
+              <w:t xml:space="preserve"> </w:t>
+            </w:r>
+            <w:r>
+              <w:rPr>
+                <w:rFonts w:ascii="GDSTransportWebsite" w:hAnsi="GDSTransportWebsite"/>
+                <w:color w:val="0A0A0A"/>
+              </w:rPr>
+              <w:t>&gt;&gt;</w:t>
+            </w:r>
+          </w:p>
+          <w:p>
+            <w:pPr>
+              <w:spacing w:before="40" w:after="40"/>
+              <w:rPr>
+                <w:rFonts w:ascii="GDSTransportWebsite" w:hAnsi="GDSTransportWebsite"/>
+                <w:color w:val="0A0A0A"/>
+              </w:rPr>
+            </w:pPr>
+          </w:p>
+        </w:tc>
+      </w:tr>
+      <w:tr>
+        <w:trPr>
+          <w:trHeight w:val="680"/>
+        </w:trPr>
+        <w:tc>
+          <w:tcPr>
+            <w:tcW w:w="3544" w:type="dxa"/>
+            <w:tcBorders>
+              <w:top w:val="nil"/>
+              <w:left w:val="nil"/>
+              <w:bottom w:val="nil"/>
+              <w:right w:val="nil"/>
+            </w:tcBorders>
+          </w:tcPr>
+          <w:p>
+            <w:pPr>
+              <w:pStyle w:val="NormalWeb"/>
+              <w:spacing w:before="40" w:beforeAutospacing="0" w:after="40" w:afterAutospacing="0"/>
+              <w:rPr>
+                <w:rFonts w:ascii="GDSTransportWebsite" w:hAnsi="GDSTransportWebsite"/>
+                <w:b/>
+                <w:bCs/>
+                <w:color w:val="0A0A0A"/>
+                <w:shd w:val="clear" w:color="auto" w:fill="FFFFFF"/>
+              </w:rPr>
+            </w:pPr>
+            <w:r>
+              <w:rPr>
+                <w:rFonts w:ascii="GDSTransportWebsite" w:hAnsi="GDSTransportWebsite"/>
+                <w:b/>
+                <w:bCs/>
+                <w:color w:val="0A0A0A"/>
+                <w:shd w:val="clear" w:color="auto" w:fill="FFFFFF"/>
+              </w:rPr>
+              <w:t>Reason</w:t>
+            </w:r>
+          </w:p>
+        </w:tc>
+        <w:tc>
+          <w:tcPr>
+            <w:tcW w:w="6521" w:type="dxa"/>
+            <w:tcBorders>
+              <w:top w:val="nil"/>
+              <w:left w:val="nil"/>
+              <w:bottom w:val="nil"/>
+              <w:right w:val="nil"/>
+            </w:tcBorders>
+          </w:tcPr>
+          <w:p>
+            <w:pPr>
+              <w:spacing w:before="40" w:after="40"/>
+              <w:rPr>
+                <w:rFonts w:ascii="GDSTransportWebsite" w:hAnsi="GDSTransportWebsite"/>
+                <w:color w:val="0A0A0A"/>
+              </w:rPr>
+            </w:pPr>
+            <w:r>
+              <w:rPr>
+                <w:rFonts w:ascii="GDSTransportWebsite" w:hAnsi="GDSTransportWebsite"/>
+                <w:color w:val="0A0A0A"/>
+              </w:rPr>
+              <w:t xml:space="preserve">&lt;&lt; </w:t>
+            </w:r>
+            <w:proofErr w:type="spellStart"/>
+            <w:r>
+              <w:rPr>
+                <w:rFonts w:ascii="GDSTransportWebsite" w:hAnsi="GDSTransportWebsite"/>
+                <w:color w:val="0A0A0A"/>
+              </w:rPr>
+              <w:t>requestedCourt.</w:t>
+            </w:r>
+            <w:r>
+              <w:rPr>
+                <w:rFonts w:ascii="GDSTransportWebsite" w:hAnsi="GDSTransportWebsite"/>
+                <w:color w:val="0A0A0A"/>
+              </w:rPr>
+              <w:t>reasonForHearingAtSpecificCourt</w:t>
+            </w:r>
+            <w:proofErr w:type="spellEnd"/>
+            <w:r>
+              <w:rPr>
+                <w:rFonts w:ascii="GDSTransportWebsite" w:hAnsi="GDSTransportWebsite"/>
+                <w:color w:val="0A0A0A"/>
+              </w:rPr>
+              <w:t xml:space="preserve"> </w:t>
+            </w:r>
+            <w:r>
+              <w:rPr>
+                <w:rFonts w:ascii="GDSTransportWebsite" w:hAnsi="GDSTransportWebsite"/>
+                <w:color w:val="0A0A0A"/>
+              </w:rPr>
+              <w:t>&gt;&gt;</w:t>
+            </w:r>
+          </w:p>
+          <w:p>
+            <w:pPr>
+              <w:spacing w:before="40" w:after="40"/>
+              <w:rPr>
+                <w:rFonts w:ascii="GDSTransportWebsite" w:hAnsi="GDSTransportWebsite"/>
+                <w:color w:val="0A0A0A"/>
+              </w:rPr>
+            </w:pPr>
+          </w:p>
+        </w:tc>
+      </w:tr>
+    </w:tbl>
+    <w:p>
+      <w:pPr>
+        <w:pBdr>
+          <w:bottom w:val="single" w:sz="4" w:space="1" w:color="auto"/>
+        </w:pBdr>
+        <w:spacing w:before="120" w:after="120"/>
+        <w:rPr>
+          <w:rFonts w:ascii="GDSTransportWebsite" w:hAnsi="GDSTransportWebsite"/>
+          <w:color w:val="0A0A0A"/>
+          <w:shd w:val="clear" w:color="auto" w:fill="FFFFFF"/>
+        </w:rPr>
+      </w:pPr>
+      <w:r>
+        <w:rPr>
+          <w:rFonts w:ascii="GDSTransportWebsite" w:hAnsi="GDSTransportWebsite"/>
+          <w:color w:val="0A0A0A"/>
+          <w:shd w:val="clear" w:color="auto" w:fill="FFFFFF"/>
+        </w:rPr>
+        <w:t>&lt;&lt;es_&gt;&gt;</w:t>
+      </w:r>
     </w:p>
     <w:p>
       <w:pPr>
@@ -8275,6 +8704,7 @@
           <w:iCs/>
         </w:rPr>
       </w:pPr>
+      <w:bookmarkStart w:id="0" w:name="_Hlk113515643"/>
       <w:r>
         <w:rPr>
           <w:rFonts w:ascii="GDSTransportWebsite" w:hAnsi="GDSTransportWebsite"/>
@@ -8289,7 +8719,16 @@
           <w:color w:val="0A0A0A"/>
           <w:shd w:val="clear" w:color="auto" w:fill="FFFFFF"/>
         </w:rPr>
-        <w:t>Your answers to the questions above will enable the court and the judge, to consider what steps, adjustments or support can be arranged.</w:t>
+        <w:t xml:space="preserve">Your answers to the questions above will enable the court and the judge, to consider </w:t>
+      </w:r>
+      <w:bookmarkEnd w:id="0"/>
+      <w:r>
+        <w:rPr>
+          <w:rFonts w:ascii="GDSTransportWebsite" w:hAnsi="GDSTransportWebsite"/>
+          <w:color w:val="0A0A0A"/>
+          <w:shd w:val="clear" w:color="auto" w:fill="FFFFFF"/>
+        </w:rPr>
+        <w:t>what steps, adjustments or support can be arranged.</w:t>
       </w:r>
       <w:r>
         <w:rPr>
@@ -8406,7 +8845,6 @@
                 <w:color w:val="0A0A0A"/>
                 <w:shd w:val="clear" w:color="auto" w:fill="FFFFFF"/>
               </w:rPr>
-              <w:lastRenderedPageBreak/>
               <w:t>Do you intend to make any applications in the future?</w:t>
             </w:r>
           </w:p>
@@ -8916,7 +9354,7 @@
                 <w:shd w:val="clear" w:color="auto" w:fill="FFFFFF"/>
               </w:rPr>
             </w:pPr>
-            <w:bookmarkStart w:id="0" w:name="_Hlk107324563"/>
+            <w:bookmarkStart w:id="1" w:name="_Hlk107324563"/>
             <w:r>
               <w:rPr>
                 <w:rFonts w:ascii="GDSTransportWebsite" w:hAnsi="GDSTransportWebsite"/>
@@ -8972,7 +9410,7 @@
           </w:p>
         </w:tc>
       </w:tr>
-      <w:bookmarkEnd w:id="0"/>
+      <w:bookmarkEnd w:id="1"/>
       <w:tr>
         <w:trPr>
           <w:trHeight w:val="155"/>
@@ -13695,6 +14133,10 @@
 </file>
 
 <file path=customXml/item1.xml><?xml version="1.0" encoding="utf-8"?>
+<b:Sources xmlns:b="http://schemas.openxmlformats.org/officeDocument/2006/bibliography" xmlns="http://schemas.openxmlformats.org/officeDocument/2006/bibliography" SelectedStyle="\APASixthEditionOfficeOnline.xsl" StyleName="APA" Version="6"/>
+</file>
+
+<file path=customXml/item2.xml><?xml version="1.0" encoding="utf-8"?>
 <ct:contentTypeSchema xmlns:ct="http://schemas.microsoft.com/office/2006/metadata/contentType" xmlns:ma="http://schemas.microsoft.com/office/2006/metadata/properties/metaAttributes" ct:_="" ma:_="" ma:contentTypeName="_CtTemplate" ma:contentTypeID="0x01010064A5FDCCFB03F540B94405305D7DE14F00A4F8B82F7CEF57469A8FE5CEAB7A0EE0" ma:contentTypeVersion="54" ma:contentTypeDescription="Part of Template Management with Site Columns representing custom attributes." ma:contentTypeScope="" ma:versionID="c2ae9af6f2d07f5c87e529250672afb5">
   <xsd:schema xmlns:xsd="http://www.w3.org/2001/XMLSchema" xmlns:xs="http://www.w3.org/2001/XMLSchema" xmlns:p="http://schemas.microsoft.com/office/2006/metadata/properties" xmlns:ns2="f336f4fe-8719-4ea2-b5d6-29b3a580aeb4" xmlns:ns3="b57b892a-dd61-4bba-b372-a8d93da2c7e6" targetNamespace="http://schemas.microsoft.com/office/2006/metadata/properties" ma:root="true" ma:fieldsID="5cc5ae0d05cbe82a12e0833457866b27" ns2:_="" ns3:_="">
     <xsd:import namespace="f336f4fe-8719-4ea2-b5d6-29b3a580aeb4"/>
@@ -14010,7 +14452,7 @@
 </ct:contentTypeSchema>
 </file>
 
-<file path=customXml/item2.xml><?xml version="1.0" encoding="utf-8"?>
+<file path=customXml/item3.xml><?xml version="1.0" encoding="utf-8"?>
 <?mso-contentType ?>
 <FormTemplates xmlns="http://schemas.microsoft.com/sharepoint/v3/contenttype/forms">
   <Display>DocumentLibraryForm</Display>
@@ -14019,7 +14461,7 @@
 </FormTemplates>
 </file>
 
-<file path=customXml/item3.xml><?xml version="1.0" encoding="utf-8"?>
+<file path=customXml/item4.xml><?xml version="1.0" encoding="utf-8"?>
 <p:properties xmlns:p="http://schemas.microsoft.com/office/2006/metadata/properties" xmlns:xsi="http://www.w3.org/2001/XMLSchema-instance" xmlns:pc="http://schemas.microsoft.com/office/infopath/2007/PartnerControls">
   <documentManagement>
     <SharedWithUsers xmlns="f336f4fe-8719-4ea2-b5d6-29b3a580aeb4">
@@ -14046,15 +14488,34 @@
 </p:properties>
 </file>
 
-<file path=customXml/item4.xml><?xml version="1.0" encoding="utf-8"?>
-<b:Sources xmlns:b="http://schemas.openxmlformats.org/officeDocument/2006/bibliography" xmlns="http://schemas.openxmlformats.org/officeDocument/2006/bibliography" SelectedStyle="\APASixthEditionOfficeOnline.xsl" StyleName="APA" Version="6"/>
-</file>
-
 <file path=customXml/itemProps1.xml><?xml version="1.0" encoding="utf-8"?>
-<ds:datastoreItem xmlns:ds="http://schemas.openxmlformats.org/officeDocument/2006/customXml" ds:itemID="{17469BE3-3122-4EFD-A7B7-A5DD8A758F15}"/>
+<ds:datastoreItem xmlns:ds="http://schemas.openxmlformats.org/officeDocument/2006/customXml" ds:itemID="{BD0DCDF7-C1B9-4C24-AAE6-E536CD053D93}">
+  <ds:schemaRefs>
+    <ds:schemaRef ds:uri="http://schemas.openxmlformats.org/officeDocument/2006/bibliography"/>
+  </ds:schemaRefs>
+</ds:datastoreItem>
 </file>
 
 <file path=customXml/itemProps2.xml><?xml version="1.0" encoding="utf-8"?>
+<ds:datastoreItem xmlns:ds="http://schemas.openxmlformats.org/officeDocument/2006/customXml" ds:itemID="{17469BE3-3122-4EFD-A7B7-A5DD8A758F15}">
+  <ds:schemaRefs>
+    <ds:schemaRef ds:uri="http://schemas.microsoft.com/office/2006/metadata/contentType"/>
+    <ds:schemaRef ds:uri="http://schemas.microsoft.com/office/2006/metadata/properties/metaAttributes"/>
+    <ds:schemaRef ds:uri="http://www.w3.org/2001/XMLSchema"/>
+    <ds:schemaRef ds:uri="http://schemas.microsoft.com/office/2006/metadata/properties"/>
+    <ds:schemaRef ds:uri="f336f4fe-8719-4ea2-b5d6-29b3a580aeb4"/>
+    <ds:schemaRef ds:uri="b57b892a-dd61-4bba-b372-a8d93da2c7e6"/>
+    <ds:schemaRef ds:uri="http://schemas.microsoft.com/office/2006/documentManagement/types"/>
+    <ds:schemaRef ds:uri="http://schemas.microsoft.com/office/infopath/2007/PartnerControls"/>
+    <ds:schemaRef ds:uri="http://schemas.openxmlformats.org/package/2006/metadata/core-properties"/>
+    <ds:schemaRef ds:uri="http://purl.org/dc/elements/1.1/"/>
+    <ds:schemaRef ds:uri="http://purl.org/dc/terms/"/>
+    <ds:schemaRef ds:uri="http://schemas.microsoft.com/internal/obd"/>
+  </ds:schemaRefs>
+</ds:datastoreItem>
+</file>
+
+<file path=customXml/itemProps3.xml><?xml version="1.0" encoding="utf-8"?>
 <ds:datastoreItem xmlns:ds="http://schemas.openxmlformats.org/officeDocument/2006/customXml" ds:itemID="{B979ABCF-6006-4211-8C04-D08E1C55C8F9}">
   <ds:schemaRefs>
     <ds:schemaRef ds:uri="http://schemas.microsoft.com/sharepoint/v3/contenttype/forms"/>
@@ -14062,7 +14523,7 @@
 </ds:datastoreItem>
 </file>
 
-<file path=customXml/itemProps3.xml><?xml version="1.0" encoding="utf-8"?>
+<file path=customXml/itemProps4.xml><?xml version="1.0" encoding="utf-8"?>
 <ds:datastoreItem xmlns:ds="http://schemas.openxmlformats.org/officeDocument/2006/customXml" ds:itemID="{167D3FB0-0D1A-4A81-8A96-EE2F37F3B125}">
   <ds:schemaRefs>
     <ds:schemaRef ds:uri="http://schemas.microsoft.com/office/2006/metadata/properties"/>
@@ -14070,12 +14531,4 @@
     <ds:schemaRef ds:uri="f336f4fe-8719-4ea2-b5d6-29b3a580aeb4"/>
   </ds:schemaRefs>
 </ds:datastoreItem>
-</file>
-
-<file path=customXml/itemProps4.xml><?xml version="1.0" encoding="utf-8"?>
-<ds:datastoreItem xmlns:ds="http://schemas.openxmlformats.org/officeDocument/2006/customXml" ds:itemID="{BD0DCDF7-C1B9-4C24-AAE6-E536CD053D93}">
-  <ds:schemaRefs>
-    <ds:schemaRef ds:uri="http://schemas.openxmlformats.org/officeDocument/2006/bibliography"/>
-  </ds:schemaRefs>
-</ds:datastoreItem>
 </file>
</xml_diff>